<commit_message>
Adding the same word document on 27 November
</commit_message>
<xml_diff>
--- a/20251123_JFSD_JaggiNotes.docx
+++ b/20251123_JFSD_JaggiNotes.docx
@@ -4,6 +4,9 @@
   <w:body>
     <w:p>
       <w:r>
+        <w:rPr>
+          <w:noProof/>
+        </w:rPr>
         <w:drawing>
           <wp:inline distT="0" distB="0" distL="0" distR="0" wp14:anchorId="27BCB98C" wp14:editId="54E8DBE3">
             <wp:extent cx="5943600" cy="2745740"/>
@@ -49,6 +52,9 @@
     </w:p>
     <w:p>
       <w:r>
+        <w:rPr>
+          <w:noProof/>
+        </w:rPr>
         <w:drawing>
           <wp:inline distT="0" distB="0" distL="0" distR="0" wp14:anchorId="523EA3D7" wp14:editId="5DAC8FC4">
             <wp:extent cx="5943600" cy="3130550"/>
@@ -88,6 +94,9 @@
     </w:p>
     <w:p>
       <w:r>
+        <w:rPr>
+          <w:noProof/>
+        </w:rPr>
         <w:drawing>
           <wp:inline distT="0" distB="0" distL="0" distR="0" wp14:anchorId="2B2F9328" wp14:editId="7B1AFB37">
             <wp:extent cx="5943600" cy="1286510"/>
@@ -127,6 +136,9 @@
     </w:p>
     <w:p>
       <w:r>
+        <w:rPr>
+          <w:noProof/>
+        </w:rPr>
         <w:lastRenderedPageBreak/>
         <w:drawing>
           <wp:inline distT="0" distB="0" distL="0" distR="0" wp14:anchorId="3422B9FD" wp14:editId="0AE58E98">
@@ -194,13 +206,8 @@
         <w:spacing w:after="0" w:line="240" w:lineRule="auto"/>
       </w:pPr>
       <w:r>
-        <w:t xml:space="preserve">git </w:t>
-      </w:r>
-      <w:proofErr w:type="spellStart"/>
-      <w:r>
-        <w:t>init</w:t>
-      </w:r>
-      <w:proofErr w:type="spellEnd"/>
+        <w:t>git init</w:t>
+      </w:r>
     </w:p>
     <w:p>
       <w:pPr>
@@ -377,15 +384,7 @@
         <w:spacing w:after="0" w:line="240" w:lineRule="auto"/>
       </w:pPr>
       <w:r>
-        <w:t xml:space="preserve"> * [new </w:t>
-      </w:r>
-      <w:proofErr w:type="gramStart"/>
-      <w:r>
-        <w:t xml:space="preserve">branch]   </w:t>
-      </w:r>
-      <w:proofErr w:type="gramEnd"/>
-      <w:r>
-        <w:t xml:space="preserve">   master -&gt; master</w:t>
+        <w:t xml:space="preserve"> * [new branch]      master -&gt; master</w:t>
       </w:r>
     </w:p>
     <w:p>
@@ -400,6 +399,44 @@
       <w:pPr>
         <w:spacing w:after="0" w:line="240" w:lineRule="auto"/>
       </w:pPr>
+      <w:r>
+        <w:lastRenderedPageBreak/>
+        <w:drawing>
+          <wp:inline distT="0" distB="0" distL="0" distR="0" wp14:anchorId="61126F67" wp14:editId="3AC60607">
+            <wp:extent cx="5943600" cy="4339590"/>
+            <wp:effectExtent l="0" t="0" r="0" b="3810"/>
+            <wp:docPr id="1380363600" name="Picture 1"/>
+            <wp:cNvGraphicFramePr>
+              <a:graphicFrameLocks xmlns:a="http://schemas.openxmlformats.org/drawingml/2006/main" noChangeAspect="1"/>
+            </wp:cNvGraphicFramePr>
+            <a:graphic xmlns:a="http://schemas.openxmlformats.org/drawingml/2006/main">
+              <a:graphicData uri="http://schemas.openxmlformats.org/drawingml/2006/picture">
+                <pic:pic xmlns:pic="http://schemas.openxmlformats.org/drawingml/2006/picture">
+                  <pic:nvPicPr>
+                    <pic:cNvPr id="1380363600" name=""/>
+                    <pic:cNvPicPr/>
+                  </pic:nvPicPr>
+                  <pic:blipFill>
+                    <a:blip r:embed="rId8"/>
+                    <a:stretch>
+                      <a:fillRect/>
+                    </a:stretch>
+                  </pic:blipFill>
+                  <pic:spPr>
+                    <a:xfrm>
+                      <a:off x="0" y="0"/>
+                      <a:ext cx="5943600" cy="4339590"/>
+                    </a:xfrm>
+                    <a:prstGeom prst="rect">
+                      <a:avLst/>
+                    </a:prstGeom>
+                  </pic:spPr>
+                </pic:pic>
+              </a:graphicData>
+            </a:graphic>
+          </wp:inline>
+        </w:drawing>
+      </w:r>
     </w:p>
     <w:sectPr>
       <w:pgSz w:w="12240" w:h="15840"/>
@@ -1014,6 +1051,7 @@
   <w:style w:type="character" w:default="1" w:styleId="DefaultParagraphFont">
     <w:name w:val="Default Paragraph Font"/>
     <w:uiPriority w:val="1"/>
+    <w:semiHidden/>
     <w:unhideWhenUsed/>
   </w:style>
   <w:style w:type="table" w:default="1" w:styleId="TableNormal">

</xml_diff>